<commit_message>
planning report student 4 v2
</commit_message>
<xml_diff>
--- a/reports/Student #4/planning and progress report student 4.docx
+++ b/reports/Student #4/planning and progress report student 4.docx
@@ -69,23 +69,13 @@
         </w:r>
       </w:hyperlink>
       <w:hyperlink r:id="rId7">
-        <w:proofErr w:type="spellStart"/>
         <w:r>
           <w:rPr>
             <w:color w:val="1155CC"/>
             <w:u w:val="single"/>
             <w:lang w:val="en-GB"/>
           </w:rPr>
-          <w:t>AirNav</w:t>
-        </w:r>
-        <w:proofErr w:type="spellEnd"/>
-        <w:r>
-          <w:rPr>
-            <w:color w:val="1155CC"/>
-            <w:u w:val="single"/>
-            <w:lang w:val="en-GB"/>
-          </w:rPr>
-          <w:t>-Logistics</w:t>
+          <w:t>AirNav-Logistics</w:t>
         </w:r>
         <w:r>
           <w:rPr>
@@ -125,7 +115,6 @@
       </w:pPr>
       <w:bookmarkStart w:id="1" w:name="_3n43ydgd5ax3" w:colFirst="0" w:colLast="0"/>
       <w:bookmarkEnd w:id="1"/>
-      <w:proofErr w:type="spellStart"/>
       <w:r>
         <w:rPr>
           <w:b/>
@@ -133,37 +122,7 @@
           <w:sz w:val="26"/>
           <w:szCs w:val="26"/>
         </w:rPr>
-        <w:t>Group</w:t>
-      </w:r>
-      <w:proofErr w:type="spellEnd"/>
-      <w:r>
-        <w:rPr>
-          <w:b/>
-          <w:color w:val="000000"/>
-          <w:sz w:val="26"/>
-          <w:szCs w:val="26"/>
-        </w:rPr>
-        <w:t xml:space="preserve"> </w:t>
-      </w:r>
-      <w:proofErr w:type="spellStart"/>
-      <w:r>
-        <w:rPr>
-          <w:b/>
-          <w:color w:val="000000"/>
-          <w:sz w:val="26"/>
-          <w:szCs w:val="26"/>
-        </w:rPr>
-        <w:t>Members</w:t>
-      </w:r>
-      <w:proofErr w:type="spellEnd"/>
-      <w:r>
-        <w:rPr>
-          <w:b/>
-          <w:color w:val="000000"/>
-          <w:sz w:val="26"/>
-          <w:szCs w:val="26"/>
-        </w:rPr>
-        <w:t>:</w:t>
+        <w:t>Group Members:</w:t>
       </w:r>
     </w:p>
     <w:p>
@@ -174,28 +133,12 @@
         </w:numPr>
         <w:spacing w:before="240"/>
       </w:pPr>
-      <w:proofErr w:type="spellStart"/>
-      <w:r>
-        <w:rPr>
-          <w:b/>
-        </w:rPr>
-        <w:t>Garcia</w:t>
-      </w:r>
-      <w:proofErr w:type="spellEnd"/>
-      <w:r>
-        <w:rPr>
-          <w:b/>
-        </w:rPr>
-        <w:t xml:space="preserve"> de Tejada Delgado, </w:t>
-      </w:r>
-      <w:proofErr w:type="spellStart"/>
-      <w:r>
-        <w:rPr>
-          <w:b/>
-        </w:rPr>
-        <w:t>Jose</w:t>
-      </w:r>
-      <w:proofErr w:type="spellEnd"/>
+      <w:r>
+        <w:rPr>
+          <w:b/>
+        </w:rPr>
+        <w:t>Garcia de Tejada Delgado, Jose</w:t>
+      </w:r>
     </w:p>
     <w:p>
       <w:pPr>
@@ -205,13 +148,8 @@
         </w:numPr>
       </w:pPr>
       <w:r>
-        <w:t xml:space="preserve">Role: </w:t>
-      </w:r>
-      <w:proofErr w:type="spellStart"/>
-      <w:r>
-        <w:t>Developer</w:t>
-      </w:r>
-      <w:proofErr w:type="spellEnd"/>
+        <w:t>Role: Developer</w:t>
+      </w:r>
     </w:p>
     <w:p>
       <w:pPr>
@@ -246,13 +184,8 @@
         </w:numPr>
       </w:pPr>
       <w:r>
-        <w:t xml:space="preserve">Role: </w:t>
-      </w:r>
-      <w:proofErr w:type="spellStart"/>
-      <w:r>
-        <w:t>Developer</w:t>
-      </w:r>
-      <w:proofErr w:type="spellEnd"/>
+        <w:t>Role: Developer</w:t>
+      </w:r>
     </w:p>
     <w:p>
       <w:pPr>
@@ -287,13 +220,8 @@
         </w:numPr>
       </w:pPr>
       <w:r>
-        <w:t xml:space="preserve">Role: Manager, </w:t>
-      </w:r>
-      <w:proofErr w:type="spellStart"/>
-      <w:r>
-        <w:t>Developer</w:t>
-      </w:r>
-      <w:proofErr w:type="spellEnd"/>
+        <w:t>Role: Manager, Developer</w:t>
+      </w:r>
     </w:p>
     <w:p>
       <w:pPr>
@@ -313,33 +241,11 @@
           <w:numId w:val="6"/>
         </w:numPr>
       </w:pPr>
-      <w:proofErr w:type="spellStart"/>
-      <w:r>
-        <w:rPr>
-          <w:b/>
-        </w:rPr>
-        <w:t>Gomez</w:t>
-      </w:r>
-      <w:proofErr w:type="spellEnd"/>
-      <w:r>
-        <w:rPr>
-          <w:b/>
-        </w:rPr>
-        <w:t xml:space="preserve"> </w:t>
-      </w:r>
-      <w:proofErr w:type="spellStart"/>
-      <w:r>
-        <w:rPr>
-          <w:b/>
-        </w:rPr>
-        <w:t>Claraco</w:t>
-      </w:r>
-      <w:proofErr w:type="spellEnd"/>
-      <w:r>
-        <w:rPr>
-          <w:b/>
-        </w:rPr>
-        <w:t>, Nicolas</w:t>
+      <w:r>
+        <w:rPr>
+          <w:b/>
+        </w:rPr>
+        <w:t>Gomez Claraco, Nicolas</w:t>
       </w:r>
     </w:p>
     <w:p>
@@ -350,13 +256,8 @@
         </w:numPr>
       </w:pPr>
       <w:r>
-        <w:t xml:space="preserve">Role: </w:t>
-      </w:r>
-      <w:proofErr w:type="spellStart"/>
-      <w:r>
-        <w:t>Developer</w:t>
-      </w:r>
-      <w:proofErr w:type="spellEnd"/>
+        <w:t>Role: Developer</w:t>
+      </w:r>
     </w:p>
     <w:p>
       <w:pPr>
@@ -391,21 +292,8 @@
         </w:numPr>
       </w:pPr>
       <w:r>
-        <w:t xml:space="preserve">Role: </w:t>
-      </w:r>
-      <w:proofErr w:type="spellStart"/>
-      <w:r>
-        <w:t>Tester</w:t>
-      </w:r>
-      <w:proofErr w:type="spellEnd"/>
-      <w:r>
-        <w:t xml:space="preserve">, </w:t>
-      </w:r>
-      <w:proofErr w:type="spellStart"/>
-      <w:r>
-        <w:t>Developer</w:t>
-      </w:r>
-      <w:proofErr w:type="spellEnd"/>
+        <w:t>Role: Tester, Developer</w:t>
+      </w:r>
     </w:p>
     <w:p>
       <w:pPr>
@@ -460,36 +348,8 @@
           <w:szCs w:val="34"/>
         </w:rPr>
         <w:lastRenderedPageBreak/>
-        <w:t xml:space="preserve">Table </w:t>
-      </w:r>
-      <w:proofErr w:type="spellStart"/>
-      <w:r>
-        <w:rPr>
-          <w:b/>
-          <w:sz w:val="34"/>
-          <w:szCs w:val="34"/>
-        </w:rPr>
-        <w:t>of</w:t>
-      </w:r>
-      <w:proofErr w:type="spellEnd"/>
-      <w:r>
-        <w:rPr>
-          <w:b/>
-          <w:sz w:val="34"/>
-          <w:szCs w:val="34"/>
-        </w:rPr>
-        <w:t xml:space="preserve"> </w:t>
-      </w:r>
-      <w:proofErr w:type="spellStart"/>
-      <w:r>
-        <w:rPr>
-          <w:b/>
-          <w:sz w:val="34"/>
-          <w:szCs w:val="34"/>
-        </w:rPr>
-        <w:t>Contents</w:t>
-      </w:r>
-      <w:proofErr w:type="spellEnd"/>
+        <w:t>Table of Contents</w:t>
+      </w:r>
     </w:p>
     <w:p>
       <w:pPr>
@@ -503,16 +363,8 @@
         <w:rPr>
           <w:b/>
         </w:rPr>
-        <w:t xml:space="preserve">Executive </w:t>
-      </w:r>
-      <w:proofErr w:type="spellStart"/>
-      <w:r>
-        <w:rPr>
-          <w:b/>
-        </w:rPr>
-        <w:t>Summary</w:t>
-      </w:r>
-      <w:proofErr w:type="spellEnd"/>
+        <w:t>Executive Summary</w:t>
+      </w:r>
     </w:p>
     <w:p>
       <w:pPr>
@@ -521,19 +373,11 @@
           <w:numId w:val="9"/>
         </w:numPr>
       </w:pPr>
-      <w:proofErr w:type="spellStart"/>
-      <w:r>
-        <w:rPr>
-          <w:b/>
-        </w:rPr>
-        <w:t>Revision</w:t>
-      </w:r>
-      <w:proofErr w:type="spellEnd"/>
-      <w:r>
-        <w:rPr>
-          <w:b/>
-        </w:rPr>
-        <w:t xml:space="preserve"> Table</w:t>
+      <w:r>
+        <w:rPr>
+          <w:b/>
+        </w:rPr>
+        <w:t>Revision Table</w:t>
       </w:r>
     </w:p>
     <w:p>
@@ -543,14 +387,12 @@
           <w:numId w:val="9"/>
         </w:numPr>
       </w:pPr>
-      <w:proofErr w:type="spellStart"/>
       <w:r>
         <w:rPr>
           <w:b/>
         </w:rPr>
         <w:t>Introduction</w:t>
       </w:r>
-      <w:proofErr w:type="spellEnd"/>
     </w:p>
     <w:p>
       <w:pPr>
@@ -559,28 +401,12 @@
           <w:numId w:val="9"/>
         </w:numPr>
       </w:pPr>
-      <w:proofErr w:type="spellStart"/>
-      <w:r>
-        <w:rPr>
-          <w:b/>
-        </w:rPr>
-        <w:t>Planning</w:t>
-      </w:r>
-      <w:proofErr w:type="spellEnd"/>
-      <w:r>
-        <w:rPr>
-          <w:b/>
-        </w:rPr>
-        <w:t xml:space="preserve"> </w:t>
-      </w:r>
-      <w:proofErr w:type="spellStart"/>
-      <w:r>
-        <w:rPr>
-          <w:b/>
-        </w:rPr>
-        <w:t>Chapter</w:t>
-      </w:r>
-      <w:proofErr w:type="spellEnd"/>
+      <w:r>
+        <w:rPr>
+          <w:b/>
+        </w:rPr>
+        <w:t>Planning Chapter</w:t>
+      </w:r>
     </w:p>
     <w:p>
       <w:pPr>
@@ -589,19 +415,9 @@
           <w:numId w:val="9"/>
         </w:numPr>
       </w:pPr>
-      <w:proofErr w:type="spellStart"/>
-      <w:r>
-        <w:t>Tasks</w:t>
-      </w:r>
-      <w:proofErr w:type="spellEnd"/>
-      <w:r>
-        <w:t xml:space="preserve"> </w:t>
-      </w:r>
-      <w:proofErr w:type="spellStart"/>
-      <w:r>
-        <w:t>Performed</w:t>
-      </w:r>
-      <w:proofErr w:type="spellEnd"/>
+      <w:r>
+        <w:t>Tasks Performed</w:t>
+      </w:r>
     </w:p>
     <w:p>
       <w:pPr>
@@ -611,35 +427,9 @@
           <w:numId w:val="9"/>
         </w:numPr>
       </w:pPr>
-      <w:proofErr w:type="spellStart"/>
-      <w:r>
-        <w:t>Screenshots</w:t>
-      </w:r>
-      <w:proofErr w:type="spellEnd"/>
-      <w:r>
-        <w:t xml:space="preserve"> </w:t>
-      </w:r>
-      <w:proofErr w:type="spellStart"/>
-      <w:r>
-        <w:t>of</w:t>
-      </w:r>
-      <w:proofErr w:type="spellEnd"/>
-      <w:r>
-        <w:t xml:space="preserve"> </w:t>
-      </w:r>
-      <w:proofErr w:type="spellStart"/>
-      <w:r>
-        <w:t>Development</w:t>
-      </w:r>
-      <w:proofErr w:type="spellEnd"/>
-      <w:r>
-        <w:t xml:space="preserve"> </w:t>
-      </w:r>
-      <w:proofErr w:type="spellStart"/>
-      <w:r>
-        <w:t>Stages</w:t>
-      </w:r>
-      <w:proofErr w:type="spellEnd"/>
+      <w:r>
+        <w:t>Screenshots of Development Stages</w:t>
+      </w:r>
     </w:p>
     <w:p>
       <w:pPr>
@@ -648,22 +438,12 @@
           <w:numId w:val="9"/>
         </w:numPr>
       </w:pPr>
-      <w:proofErr w:type="spellStart"/>
       <w:r>
         <w:t>E</w:t>
       </w:r>
       <w:r>
-        <w:t>stimated</w:t>
-      </w:r>
-      <w:proofErr w:type="spellEnd"/>
-      <w:r>
-        <w:t xml:space="preserve"> </w:t>
-      </w:r>
-      <w:proofErr w:type="spellStart"/>
-      <w:r>
-        <w:t>cost</w:t>
-      </w:r>
-      <w:proofErr w:type="spellEnd"/>
+        <w:t>stimated cost</w:t>
+      </w:r>
     </w:p>
     <w:p>
       <w:pPr>
@@ -676,31 +456,13 @@
           <w:bCs/>
         </w:rPr>
       </w:pPr>
-      <w:proofErr w:type="spellStart"/>
       <w:r>
         <w:rPr>
           <w:b/>
           <w:bCs/>
         </w:rPr>
-        <w:t>Progress</w:t>
-      </w:r>
-      <w:proofErr w:type="spellEnd"/>
-      <w:r>
-        <w:rPr>
-          <w:b/>
-          <w:bCs/>
-        </w:rPr>
-        <w:t xml:space="preserve"> </w:t>
-      </w:r>
-      <w:proofErr w:type="spellStart"/>
-      <w:r>
-        <w:rPr>
-          <w:b/>
-          <w:bCs/>
-        </w:rPr>
-        <w:t>chapter</w:t>
-      </w:r>
-      <w:proofErr w:type="spellEnd"/>
+        <w:t>Progress chapter</w:t>
+      </w:r>
     </w:p>
     <w:p>
       <w:pPr>
@@ -709,19 +471,9 @@
           <w:numId w:val="9"/>
         </w:numPr>
       </w:pPr>
-      <w:proofErr w:type="spellStart"/>
-      <w:r>
-        <w:t>Progress</w:t>
-      </w:r>
-      <w:proofErr w:type="spellEnd"/>
-      <w:r>
-        <w:t xml:space="preserve"> </w:t>
-      </w:r>
-      <w:proofErr w:type="spellStart"/>
-      <w:r>
-        <w:t>Records</w:t>
-      </w:r>
-      <w:proofErr w:type="spellEnd"/>
+      <w:r>
+        <w:t>Progress Records</w:t>
+      </w:r>
     </w:p>
     <w:p>
       <w:pPr>
@@ -730,19 +482,9 @@
           <w:numId w:val="9"/>
         </w:numPr>
       </w:pPr>
-      <w:proofErr w:type="spellStart"/>
-      <w:r>
-        <w:t>Conflicts</w:t>
-      </w:r>
-      <w:proofErr w:type="spellEnd"/>
-      <w:r>
-        <w:t xml:space="preserve"> and </w:t>
-      </w:r>
-      <w:proofErr w:type="spellStart"/>
-      <w:r>
-        <w:t>Resolution</w:t>
-      </w:r>
-      <w:proofErr w:type="spellEnd"/>
+      <w:r>
+        <w:t>Conflicts and Resolution</w:t>
+      </w:r>
     </w:p>
     <w:p>
       <w:pPr>
@@ -751,19 +493,9 @@
           <w:numId w:val="9"/>
         </w:numPr>
       </w:pPr>
-      <w:proofErr w:type="spellStart"/>
-      <w:r>
-        <w:t>Cost</w:t>
-      </w:r>
-      <w:proofErr w:type="spellEnd"/>
-      <w:r>
-        <w:t xml:space="preserve"> </w:t>
-      </w:r>
-      <w:proofErr w:type="spellStart"/>
-      <w:r>
-        <w:t>Comparison</w:t>
-      </w:r>
-      <w:proofErr w:type="spellEnd"/>
+      <w:r>
+        <w:t>Cost Comparison</w:t>
+      </w:r>
     </w:p>
     <w:p>
       <w:pPr>
@@ -772,14 +504,12 @@
           <w:numId w:val="9"/>
         </w:numPr>
       </w:pPr>
-      <w:proofErr w:type="spellStart"/>
       <w:r>
         <w:rPr>
           <w:b/>
         </w:rPr>
         <w:t>Conclusions</w:t>
       </w:r>
-      <w:proofErr w:type="spellEnd"/>
     </w:p>
     <w:p>
       <w:pPr>
@@ -789,14 +519,12 @@
         </w:numPr>
         <w:spacing w:after="240"/>
       </w:pPr>
-      <w:proofErr w:type="spellStart"/>
       <w:r>
         <w:rPr>
           <w:b/>
         </w:rPr>
         <w:t>Bibliography</w:t>
       </w:r>
-      <w:proofErr w:type="spellEnd"/>
     </w:p>
     <w:p>
       <w:pPr>
@@ -998,61 +726,34 @@
           <w:sz w:val="34"/>
           <w:szCs w:val="34"/>
         </w:rPr>
-        <w:t xml:space="preserve">Executive </w:t>
-      </w:r>
-      <w:proofErr w:type="spellStart"/>
-      <w:r>
-        <w:rPr>
-          <w:b/>
-          <w:sz w:val="34"/>
-          <w:szCs w:val="34"/>
-        </w:rPr>
-        <w:t>Summary</w:t>
-      </w:r>
-      <w:proofErr w:type="spellEnd"/>
-    </w:p>
-    <w:p>
-      <w:pPr>
-        <w:spacing w:before="240" w:after="240"/>
-        <w:rPr>
-          <w:lang w:val="en-GB"/>
-        </w:rPr>
-      </w:pPr>
-      <w:r>
-        <w:rPr>
-          <w:lang w:val="en-GB"/>
-        </w:rPr>
-        <w:t xml:space="preserve">This report aims to present the analysis, planning, and progress of the </w:t>
-      </w:r>
-      <w:proofErr w:type="spellStart"/>
-      <w:r>
-        <w:rPr>
-          <w:i/>
-          <w:lang w:val="en-GB"/>
-        </w:rPr>
-        <w:t>AirNav</w:t>
-      </w:r>
-      <w:proofErr w:type="spellEnd"/>
-      <w:r>
-        <w:rPr>
-          <w:i/>
-          <w:lang w:val="en-GB"/>
-        </w:rPr>
-        <w:t>-Logistics</w:t>
-      </w:r>
-      <w:r>
-        <w:rPr>
-          <w:lang w:val="en-GB"/>
-        </w:rPr>
-        <w:t xml:space="preserve"> project, which is being developed to create a comprehensive logistics management system for charter flights at airports. The document details the completed tasks, the progress of features, and the estimated and actual budget. It also covers the working methodology, conflicts encountered during development, and a comparison of the estimated and real costs. The purpose is to ensure the project is progressing according to plan, within the allocated time and budget.</w:t>
-      </w:r>
-    </w:p>
-    <w:p>
-      <w:pPr>
-        <w:rPr>
-          <w:lang w:val="en-GB"/>
-        </w:rPr>
-      </w:pPr>
+        <w:t>Executive Summary</w:t>
+      </w:r>
+    </w:p>
+    <w:p>
+      <w:pPr>
+        <w:rPr>
+          <w:lang w:val="en-GB"/>
+        </w:rPr>
+      </w:pPr>
+      <w:r>
+        <w:rPr>
+          <w:lang w:val="en-GB"/>
+        </w:rPr>
+        <w:t>This report seeks to outline the analysis, planning, and current progress of the AirNav-Logistics project, aimed at developing a robust logistics management system for charter flights at airports. It provides a detailed account of the tasks completed, the advancement of key features, and both the estimated and actual budget.</w:t>
+      </w:r>
+    </w:p>
+    <w:p>
+      <w:pPr>
+        <w:rPr>
+          <w:lang w:val="en-GB"/>
+        </w:rPr>
+      </w:pPr>
+      <w:r>
+        <w:rPr>
+          <w:lang w:val="en-GB"/>
+        </w:rPr>
+        <w:t>Additionally, it discusses the working methodology, any conflicts that arose during development, and a comparison between the projected and actual costs. The goal is to ensure that the project remains on track, adhering to the planned timeline and budget.</w:t>
+      </w:r>
     </w:p>
     <w:p>
       <w:pPr>
@@ -1068,23 +769,13 @@
       </w:pPr>
       <w:bookmarkStart w:id="16" w:name="_hrjvo73wwidw" w:colFirst="0" w:colLast="0"/>
       <w:bookmarkEnd w:id="16"/>
-      <w:proofErr w:type="spellStart"/>
       <w:r>
         <w:rPr>
           <w:b/>
           <w:sz w:val="34"/>
           <w:szCs w:val="34"/>
         </w:rPr>
-        <w:t>Revision</w:t>
-      </w:r>
-      <w:proofErr w:type="spellEnd"/>
-      <w:r>
-        <w:rPr>
-          <w:b/>
-          <w:sz w:val="34"/>
-          <w:szCs w:val="34"/>
-        </w:rPr>
-        <w:t xml:space="preserve"> Table</w:t>
+        <w:t>Revision Table</w:t>
       </w:r>
     </w:p>
     <w:tbl>
@@ -1132,14 +823,12 @@
             <w:pPr>
               <w:jc w:val="center"/>
             </w:pPr>
-            <w:proofErr w:type="spellStart"/>
             <w:r>
               <w:rPr>
                 <w:b/>
               </w:rPr>
               <w:t>Revision</w:t>
             </w:r>
-            <w:proofErr w:type="spellEnd"/>
           </w:p>
         </w:tc>
         <w:tc>
@@ -1190,14 +879,12 @@
             <w:pPr>
               <w:jc w:val="center"/>
             </w:pPr>
-            <w:proofErr w:type="spellStart"/>
             <w:r>
               <w:rPr>
                 <w:b/>
               </w:rPr>
               <w:t>Description</w:t>
             </w:r>
-            <w:proofErr w:type="spellEnd"/>
           </w:p>
         </w:tc>
       </w:tr>
@@ -1349,86 +1036,30 @@
     </w:p>
     <w:p>
       <w:pPr>
-        <w:spacing w:before="240" w:after="240"/>
-        <w:rPr>
-          <w:lang w:val="en-GB"/>
-        </w:rPr>
-      </w:pPr>
-      <w:r>
-        <w:rPr>
-          <w:lang w:val="en-GB"/>
-        </w:rPr>
-        <w:t xml:space="preserve">This report outlines the analysis, planning, and progress achieved in the </w:t>
-      </w:r>
-      <w:proofErr w:type="spellStart"/>
-      <w:r>
-        <w:rPr>
-          <w:i/>
-          <w:lang w:val="en-GB"/>
-        </w:rPr>
-        <w:t>AirNav</w:t>
-      </w:r>
-      <w:proofErr w:type="spellEnd"/>
-      <w:r>
-        <w:rPr>
-          <w:i/>
-          <w:lang w:val="en-GB"/>
-        </w:rPr>
-        <w:t>-Logistics</w:t>
-      </w:r>
-      <w:r>
-        <w:rPr>
-          <w:lang w:val="en-GB"/>
-        </w:rPr>
-        <w:t xml:space="preserve"> project developed by group C1.027. The goal of this project is to create a system that will assist airports in managing resources for charter flights. </w:t>
-      </w:r>
-    </w:p>
-    <w:p>
-      <w:pPr>
-        <w:spacing w:before="240" w:after="240"/>
-        <w:rPr>
-          <w:lang w:val="en-GB"/>
-        </w:rPr>
-      </w:pPr>
-      <w:r>
-        <w:rPr>
-          <w:lang w:val="en-GB"/>
-        </w:rPr>
-        <w:t xml:space="preserve">The structure of the report includes a breakdown of the tasks performed by </w:t>
-      </w:r>
-      <w:r>
-        <w:rPr>
-          <w:lang w:val="en-GB"/>
-        </w:rPr>
-        <w:t xml:space="preserve">the student </w:t>
-      </w:r>
-      <w:proofErr w:type="gramStart"/>
-      <w:r>
-        <w:rPr>
-          <w:lang w:val="en-GB"/>
-        </w:rPr>
-        <w:t>4 ,</w:t>
-      </w:r>
-      <w:r>
-        <w:rPr>
-          <w:lang w:val="en-GB"/>
-        </w:rPr>
-        <w:t>an</w:t>
-      </w:r>
-      <w:proofErr w:type="gramEnd"/>
-      <w:r>
-        <w:rPr>
-          <w:lang w:val="en-GB"/>
-        </w:rPr>
-        <w:t xml:space="preserve"> analysis of the costs, and a summary of the conflicts resolved during the project’s development.</w:t>
-      </w:r>
-    </w:p>
-    <w:p>
-      <w:pPr>
-        <w:rPr>
-          <w:lang w:val="en-GB"/>
-        </w:rPr>
-      </w:pPr>
+        <w:rPr>
+          <w:lang w:val="en-GB"/>
+        </w:rPr>
+      </w:pPr>
+      <w:r>
+        <w:rPr>
+          <w:lang w:val="en-GB"/>
+        </w:rPr>
+        <w:t>This document provides an overview of the analysis, planning, and progress made in the AirNav-Logistics project, developed by team C1.027. The primary objective of the project is to design a system that helps airports efficiently manage resources for charter flights.</w:t>
+      </w:r>
+    </w:p>
+    <w:p>
+      <w:pPr>
+        <w:rPr>
+          <w:lang w:val="en-GB"/>
+        </w:rPr>
+      </w:pPr>
+      <w:r>
+        <w:rPr>
+          <w:lang w:val="en-GB"/>
+        </w:rPr>
+        <w:br/>
+        <w:t>The report is structured to include a detailed breakdown of the tasks completed by the team, a cost analysis, and a summary of the conflicts encountered and resolved throughout the project's development.</w:t>
+      </w:r>
     </w:p>
     <w:p>
       <w:pPr>
@@ -1532,6 +1163,7 @@
           <w:szCs w:val="34"/>
           <w:lang w:val="en-GB"/>
         </w:rPr>
+        <w:lastRenderedPageBreak/>
         <w:t>Planning Chapter</w:t>
       </w:r>
     </w:p>
@@ -1596,70 +1228,12 @@
           <w:b/>
         </w:rPr>
       </w:pPr>
-      <w:proofErr w:type="spellStart"/>
-      <w:r>
-        <w:rPr>
-          <w:b/>
-        </w:rPr>
-        <w:t>Task</w:t>
-      </w:r>
-      <w:proofErr w:type="spellEnd"/>
-      <w:r>
-        <w:rPr>
-          <w:b/>
-        </w:rPr>
-        <w:t xml:space="preserve"> 1: </w:t>
-      </w:r>
-      <w:proofErr w:type="spellStart"/>
-      <w:r>
-        <w:rPr>
-          <w:b/>
-        </w:rPr>
-        <w:t>Modify</w:t>
-      </w:r>
-      <w:proofErr w:type="spellEnd"/>
-      <w:r>
-        <w:rPr>
-          <w:b/>
-        </w:rPr>
-        <w:t xml:space="preserve"> </w:t>
-      </w:r>
-      <w:proofErr w:type="spellStart"/>
-      <w:r>
-        <w:rPr>
-          <w:b/>
-        </w:rPr>
-        <w:t>the</w:t>
-      </w:r>
-      <w:proofErr w:type="spellEnd"/>
-      <w:r>
-        <w:rPr>
-          <w:b/>
-        </w:rPr>
-        <w:t xml:space="preserve"> </w:t>
-      </w:r>
-      <w:proofErr w:type="spellStart"/>
-      <w:r>
-        <w:rPr>
-          <w:b/>
-        </w:rPr>
-        <w:t>anonymous</w:t>
-      </w:r>
-      <w:proofErr w:type="spellEnd"/>
-      <w:r>
-        <w:rPr>
-          <w:b/>
-        </w:rPr>
-        <w:t xml:space="preserve"> </w:t>
-      </w:r>
-      <w:proofErr w:type="spellStart"/>
-      <w:r>
-        <w:rPr>
-          <w:b/>
-        </w:rPr>
-        <w:t>menu</w:t>
-      </w:r>
-      <w:proofErr w:type="spellEnd"/>
+      <w:r>
+        <w:rPr>
+          <w:b/>
+        </w:rPr>
+        <w:t>Task 1: Modify the anonymous menu</w:t>
+      </w:r>
     </w:p>
     <w:p>
       <w:pPr>
@@ -1744,19 +1318,11 @@
           <w:numId w:val="3"/>
         </w:numPr>
       </w:pPr>
-      <w:proofErr w:type="spellStart"/>
-      <w:r>
-        <w:rPr>
-          <w:b/>
-        </w:rPr>
-        <w:t>Planned</w:t>
-      </w:r>
-      <w:proofErr w:type="spellEnd"/>
-      <w:r>
-        <w:rPr>
-          <w:b/>
-        </w:rPr>
-        <w:t xml:space="preserve"> Time:</w:t>
+      <w:r>
+        <w:rPr>
+          <w:b/>
+        </w:rPr>
+        <w:t>Planned Time:</w:t>
       </w:r>
       <w:r>
         <w:t xml:space="preserve"> 30 minutes</w:t>
@@ -1882,19 +1448,11 @@
           <w:numId w:val="8"/>
         </w:numPr>
       </w:pPr>
-      <w:proofErr w:type="spellStart"/>
-      <w:r>
-        <w:rPr>
-          <w:b/>
-        </w:rPr>
-        <w:t>Planned</w:t>
-      </w:r>
-      <w:proofErr w:type="spellEnd"/>
-      <w:r>
-        <w:rPr>
-          <w:b/>
-        </w:rPr>
-        <w:t xml:space="preserve"> Time:</w:t>
+      <w:r>
+        <w:rPr>
+          <w:b/>
+        </w:rPr>
+        <w:t>Planned Time:</w:t>
       </w:r>
       <w:r>
         <w:t xml:space="preserve"> 30 minutes</w:t>
@@ -1931,56 +1489,12 @@
           <w:b/>
         </w:rPr>
       </w:pPr>
-      <w:proofErr w:type="spellStart"/>
-      <w:r>
-        <w:rPr>
-          <w:b/>
-        </w:rPr>
-        <w:t>Task</w:t>
-      </w:r>
-      <w:proofErr w:type="spellEnd"/>
-      <w:r>
-        <w:rPr>
-          <w:b/>
-        </w:rPr>
-        <w:t xml:space="preserve"> 3: </w:t>
-      </w:r>
-      <w:proofErr w:type="spellStart"/>
-      <w:r>
-        <w:rPr>
-          <w:b/>
-        </w:rPr>
-        <w:t>Planning</w:t>
-      </w:r>
-      <w:proofErr w:type="spellEnd"/>
-      <w:r>
-        <w:rPr>
-          <w:b/>
-        </w:rPr>
-        <w:t xml:space="preserve"> and </w:t>
-      </w:r>
-      <w:proofErr w:type="spellStart"/>
-      <w:r>
-        <w:rPr>
-          <w:b/>
-        </w:rPr>
-        <w:t>Progress</w:t>
-      </w:r>
-      <w:proofErr w:type="spellEnd"/>
-      <w:r>
-        <w:rPr>
-          <w:b/>
-        </w:rPr>
-        <w:t xml:space="preserve"> </w:t>
-      </w:r>
-      <w:proofErr w:type="spellStart"/>
-      <w:r>
-        <w:rPr>
-          <w:b/>
-        </w:rPr>
-        <w:t>Report</w:t>
-      </w:r>
-      <w:proofErr w:type="spellEnd"/>
+      <w:r>
+        <w:rPr>
+          <w:b/>
+        </w:rPr>
+        <w:t>Task 3: Planning and Progress Report</w:t>
+      </w:r>
     </w:p>
     <w:p>
       <w:pPr>
@@ -2050,19 +1564,11 @@
           <w:numId w:val="11"/>
         </w:numPr>
       </w:pPr>
-      <w:proofErr w:type="spellStart"/>
-      <w:r>
-        <w:rPr>
-          <w:b/>
-        </w:rPr>
-        <w:t>Planned</w:t>
-      </w:r>
-      <w:proofErr w:type="spellEnd"/>
-      <w:r>
-        <w:rPr>
-          <w:b/>
-        </w:rPr>
-        <w:t xml:space="preserve"> Time</w:t>
+      <w:r>
+        <w:rPr>
+          <w:b/>
+        </w:rPr>
+        <w:t>Planned Time</w:t>
       </w:r>
       <w:r>
         <w:t xml:space="preserve">: </w:t>
@@ -2071,13 +1577,8 @@
         <w:t>2</w:t>
       </w:r>
       <w:r>
-        <w:t xml:space="preserve"> </w:t>
-      </w:r>
-      <w:proofErr w:type="spellStart"/>
-      <w:r>
-        <w:t>hours</w:t>
-      </w:r>
-      <w:proofErr w:type="spellEnd"/>
+        <w:t xml:space="preserve"> hours</w:t>
+      </w:r>
     </w:p>
     <w:p>
       <w:pPr>
@@ -2100,13 +1601,8 @@
         <w:t>4</w:t>
       </w:r>
       <w:r>
-        <w:t xml:space="preserve"> </w:t>
-      </w:r>
-      <w:proofErr w:type="spellStart"/>
-      <w:r>
-        <w:t>hours</w:t>
-      </w:r>
-      <w:proofErr w:type="spellEnd"/>
+        <w:t xml:space="preserve"> hours</w:t>
+      </w:r>
     </w:p>
     <w:p>
       <w:pPr>
@@ -2205,28 +1701,15 @@
           <w:numId w:val="10"/>
         </w:numPr>
       </w:pPr>
-      <w:proofErr w:type="spellStart"/>
-      <w:r>
-        <w:rPr>
-          <w:b/>
-        </w:rPr>
-        <w:t>Planned</w:t>
-      </w:r>
-      <w:proofErr w:type="spellEnd"/>
-      <w:r>
-        <w:rPr>
-          <w:b/>
-        </w:rPr>
-        <w:t xml:space="preserve"> Time</w:t>
-      </w:r>
-      <w:r>
-        <w:t xml:space="preserve">: 3 </w:t>
-      </w:r>
-      <w:proofErr w:type="spellStart"/>
-      <w:r>
-        <w:t>hours</w:t>
-      </w:r>
-      <w:proofErr w:type="spellEnd"/>
+      <w:r>
+        <w:rPr>
+          <w:b/>
+        </w:rPr>
+        <w:t>Planned Time</w:t>
+      </w:r>
+      <w:r>
+        <w:t>: 3 hours</w:t>
+      </w:r>
     </w:p>
     <w:p>
       <w:pPr>
@@ -2249,13 +1732,8 @@
         <w:t>2</w:t>
       </w:r>
       <w:r>
-        <w:t xml:space="preserve"> </w:t>
-      </w:r>
-      <w:proofErr w:type="spellStart"/>
-      <w:r>
-        <w:t>hours</w:t>
-      </w:r>
-      <w:proofErr w:type="spellEnd"/>
+        <w:t xml:space="preserve"> hours</w:t>
+      </w:r>
     </w:p>
     <w:p>
       <w:pPr>
@@ -2264,42 +1742,12 @@
           <w:b/>
         </w:rPr>
       </w:pPr>
-      <w:proofErr w:type="spellStart"/>
-      <w:r>
-        <w:rPr>
-          <w:b/>
-        </w:rPr>
-        <w:t>Task</w:t>
-      </w:r>
-      <w:proofErr w:type="spellEnd"/>
-      <w:r>
-        <w:rPr>
-          <w:b/>
-        </w:rPr>
-        <w:t xml:space="preserve"> 5: </w:t>
-      </w:r>
-      <w:proofErr w:type="spellStart"/>
-      <w:r>
-        <w:rPr>
-          <w:b/>
-        </w:rPr>
-        <w:t>Attend</w:t>
-      </w:r>
-      <w:proofErr w:type="spellEnd"/>
-      <w:r>
-        <w:rPr>
-          <w:b/>
-        </w:rPr>
-        <w:t xml:space="preserve"> </w:t>
-      </w:r>
-      <w:proofErr w:type="spellStart"/>
-      <w:r>
-        <w:rPr>
-          <w:b/>
-        </w:rPr>
-        <w:t>classes</w:t>
-      </w:r>
-      <w:proofErr w:type="spellEnd"/>
+      <w:r>
+        <w:rPr>
+          <w:b/>
+        </w:rPr>
+        <w:t>Task 5: Attend classes</w:t>
+      </w:r>
     </w:p>
     <w:p>
       <w:pPr>
@@ -2341,14 +1789,7 @@
         <w:rPr>
           <w:lang w:val="en-GB"/>
         </w:rPr>
-        <w:t xml:space="preserve"> </w:t>
-      </w:r>
-      <w:proofErr w:type="gramStart"/>
-      <w:r>
-        <w:rPr>
-          <w:lang w:val="en-GB"/>
-        </w:rPr>
-        <w:t>hours.</w:t>
+        <w:t xml:space="preserve"> hours.</w:t>
       </w:r>
       <w:r>
         <w:rPr>
@@ -2356,7 +1797,6 @@
         </w:rPr>
         <w:t>.</w:t>
       </w:r>
-      <w:proofErr w:type="gramEnd"/>
     </w:p>
     <w:p>
       <w:pPr>
@@ -2401,28 +1841,15 @@
           <w:numId w:val="10"/>
         </w:numPr>
       </w:pPr>
-      <w:proofErr w:type="spellStart"/>
-      <w:r>
-        <w:rPr>
-          <w:b/>
-        </w:rPr>
-        <w:t>Planned</w:t>
-      </w:r>
-      <w:proofErr w:type="spellEnd"/>
-      <w:r>
-        <w:rPr>
-          <w:b/>
-        </w:rPr>
-        <w:t xml:space="preserve"> Time</w:t>
-      </w:r>
-      <w:r>
-        <w:t xml:space="preserve">: 12 </w:t>
-      </w:r>
-      <w:proofErr w:type="spellStart"/>
-      <w:r>
-        <w:t>hours</w:t>
-      </w:r>
-      <w:proofErr w:type="spellEnd"/>
+      <w:r>
+        <w:rPr>
+          <w:b/>
+        </w:rPr>
+        <w:t>Planned Time</w:t>
+      </w:r>
+      <w:r>
+        <w:t>: 12 hours</w:t>
+      </w:r>
     </w:p>
     <w:p>
       <w:pPr>
@@ -2439,13 +1866,8 @@
         <w:t>Actual Time</w:t>
       </w:r>
       <w:r>
-        <w:t xml:space="preserve">: 12 </w:t>
-      </w:r>
-      <w:proofErr w:type="spellStart"/>
-      <w:r>
-        <w:t>hours</w:t>
-      </w:r>
-      <w:proofErr w:type="spellEnd"/>
+        <w:t>: 12 hours</w:t>
+      </w:r>
     </w:p>
     <w:p>
       <w:pPr>
@@ -2468,48 +1890,7 @@
           <w:sz w:val="26"/>
           <w:szCs w:val="26"/>
         </w:rPr>
-        <w:lastRenderedPageBreak/>
-        <w:t>→</w:t>
-      </w:r>
-      <w:proofErr w:type="spellStart"/>
-      <w:r>
-        <w:rPr>
-          <w:rFonts w:ascii="Arial Unicode MS" w:eastAsia="Arial Unicode MS" w:hAnsi="Arial Unicode MS" w:cs="Arial Unicode MS"/>
-          <w:b/>
-          <w:sz w:val="26"/>
-          <w:szCs w:val="26"/>
-        </w:rPr>
-        <w:t>Group</w:t>
-      </w:r>
-      <w:proofErr w:type="spellEnd"/>
-      <w:r>
-        <w:rPr>
-          <w:rFonts w:ascii="Arial Unicode MS" w:eastAsia="Arial Unicode MS" w:hAnsi="Arial Unicode MS" w:cs="Arial Unicode MS"/>
-          <w:b/>
-          <w:sz w:val="26"/>
-          <w:szCs w:val="26"/>
-        </w:rPr>
-        <w:t xml:space="preserve"> </w:t>
-      </w:r>
-      <w:proofErr w:type="spellStart"/>
-      <w:r>
-        <w:rPr>
-          <w:rFonts w:ascii="Arial Unicode MS" w:eastAsia="Arial Unicode MS" w:hAnsi="Arial Unicode MS" w:cs="Arial Unicode MS"/>
-          <w:b/>
-          <w:sz w:val="26"/>
-          <w:szCs w:val="26"/>
-        </w:rPr>
-        <w:t>requirements</w:t>
-      </w:r>
-      <w:proofErr w:type="spellEnd"/>
-      <w:r>
-        <w:rPr>
-          <w:rFonts w:ascii="Arial Unicode MS" w:eastAsia="Arial Unicode MS" w:hAnsi="Arial Unicode MS" w:cs="Arial Unicode MS"/>
-          <w:b/>
-          <w:sz w:val="26"/>
-          <w:szCs w:val="26"/>
-        </w:rPr>
-        <w:t>:</w:t>
+        <w:t>→Group requirements:</w:t>
       </w:r>
     </w:p>
     <w:p>
@@ -2567,6 +1948,7 @@
           <w:b/>
           <w:lang w:val="en-GB"/>
         </w:rPr>
+        <w:lastRenderedPageBreak/>
         <w:t>Description:</w:t>
       </w:r>
       <w:r>
@@ -2637,28 +2019,15 @@
           <w:numId w:val="2"/>
         </w:numPr>
       </w:pPr>
-      <w:proofErr w:type="spellStart"/>
-      <w:r>
-        <w:rPr>
-          <w:b/>
-        </w:rPr>
-        <w:t>Planned</w:t>
-      </w:r>
-      <w:proofErr w:type="spellEnd"/>
-      <w:r>
-        <w:rPr>
-          <w:b/>
-        </w:rPr>
-        <w:t xml:space="preserve"> Time:</w:t>
-      </w:r>
-      <w:r>
-        <w:t xml:space="preserve"> 2 </w:t>
-      </w:r>
-      <w:proofErr w:type="spellStart"/>
-      <w:r>
-        <w:t>hours</w:t>
-      </w:r>
-      <w:proofErr w:type="spellEnd"/>
+      <w:r>
+        <w:rPr>
+          <w:b/>
+        </w:rPr>
+        <w:t>Planned Time:</w:t>
+      </w:r>
+      <w:r>
+        <w:t xml:space="preserve"> 2 hours</w:t>
+      </w:r>
     </w:p>
     <w:p>
       <w:pPr>
@@ -2675,13 +2044,8 @@
         <w:t>Actual Time:</w:t>
       </w:r>
       <w:r>
-        <w:t xml:space="preserve"> 1.5 </w:t>
-      </w:r>
-      <w:proofErr w:type="spellStart"/>
-      <w:r>
-        <w:t>hours</w:t>
-      </w:r>
-      <w:proofErr w:type="spellEnd"/>
+        <w:t xml:space="preserve"> 1.5 hours</w:t>
+      </w:r>
     </w:p>
     <w:p>
       <w:pPr>
@@ -2814,28 +2178,15 @@
           <w:numId w:val="7"/>
         </w:numPr>
       </w:pPr>
-      <w:proofErr w:type="spellStart"/>
-      <w:r>
-        <w:rPr>
-          <w:b/>
-        </w:rPr>
-        <w:t>Planned</w:t>
-      </w:r>
-      <w:proofErr w:type="spellEnd"/>
-      <w:r>
-        <w:rPr>
-          <w:b/>
-        </w:rPr>
-        <w:t xml:space="preserve"> Time</w:t>
-      </w:r>
-      <w:r>
-        <w:t xml:space="preserve">: 2 </w:t>
-      </w:r>
-      <w:proofErr w:type="spellStart"/>
-      <w:r>
-        <w:t>hours</w:t>
-      </w:r>
-      <w:proofErr w:type="spellEnd"/>
+      <w:r>
+        <w:rPr>
+          <w:b/>
+        </w:rPr>
+        <w:t>Planned Time</w:t>
+      </w:r>
+      <w:r>
+        <w:t>: 2 hours</w:t>
+      </w:r>
     </w:p>
     <w:p>
       <w:pPr>
@@ -2858,13 +2209,8 @@
         <w:t>4</w:t>
       </w:r>
       <w:r>
-        <w:t xml:space="preserve"> </w:t>
-      </w:r>
-      <w:proofErr w:type="spellStart"/>
-      <w:r>
-        <w:t>hours</w:t>
-      </w:r>
-      <w:proofErr w:type="spellEnd"/>
+        <w:t xml:space="preserve"> hours</w:t>
+      </w:r>
     </w:p>
     <w:p>
       <w:pPr>
@@ -2876,7 +2222,6 @@
           <w:szCs w:val="26"/>
         </w:rPr>
       </w:pPr>
-      <w:proofErr w:type="spellStart"/>
       <w:r>
         <w:rPr>
           <w:rFonts w:ascii="Calibri" w:eastAsia="Calibri" w:hAnsi="Calibri" w:cs="Calibri"/>
@@ -2885,75 +2230,8 @@
           <w:sz w:val="26"/>
           <w:szCs w:val="26"/>
         </w:rPr>
-        <w:t>Screenshots</w:t>
-      </w:r>
-      <w:proofErr w:type="spellEnd"/>
-      <w:r>
-        <w:rPr>
-          <w:rFonts w:ascii="Calibri" w:eastAsia="Calibri" w:hAnsi="Calibri" w:cs="Calibri"/>
-          <w:b/>
-          <w:color w:val="000000"/>
-          <w:sz w:val="26"/>
-          <w:szCs w:val="26"/>
-        </w:rPr>
-        <w:t xml:space="preserve"> </w:t>
-      </w:r>
-      <w:proofErr w:type="spellStart"/>
-      <w:r>
-        <w:rPr>
-          <w:rFonts w:ascii="Calibri" w:eastAsia="Calibri" w:hAnsi="Calibri" w:cs="Calibri"/>
-          <w:b/>
-          <w:color w:val="000000"/>
-          <w:sz w:val="26"/>
-          <w:szCs w:val="26"/>
-        </w:rPr>
-        <w:t>of</w:t>
-      </w:r>
-      <w:proofErr w:type="spellEnd"/>
-      <w:r>
-        <w:rPr>
-          <w:rFonts w:ascii="Calibri" w:eastAsia="Calibri" w:hAnsi="Calibri" w:cs="Calibri"/>
-          <w:b/>
-          <w:color w:val="000000"/>
-          <w:sz w:val="26"/>
-          <w:szCs w:val="26"/>
-        </w:rPr>
-        <w:t xml:space="preserve"> </w:t>
-      </w:r>
-      <w:proofErr w:type="spellStart"/>
-      <w:r>
-        <w:rPr>
-          <w:rFonts w:ascii="Calibri" w:eastAsia="Calibri" w:hAnsi="Calibri" w:cs="Calibri"/>
-          <w:b/>
-          <w:color w:val="000000"/>
-          <w:sz w:val="26"/>
-          <w:szCs w:val="26"/>
-        </w:rPr>
-        <w:t>Development</w:t>
-      </w:r>
-      <w:proofErr w:type="spellEnd"/>
-      <w:r>
-        <w:rPr>
-          <w:rFonts w:ascii="Calibri" w:eastAsia="Calibri" w:hAnsi="Calibri" w:cs="Calibri"/>
-          <w:b/>
-          <w:color w:val="000000"/>
-          <w:sz w:val="26"/>
-          <w:szCs w:val="26"/>
-        </w:rPr>
-        <w:t xml:space="preserve"> </w:t>
-      </w:r>
-      <w:proofErr w:type="spellStart"/>
-      <w:r>
-        <w:rPr>
-          <w:rFonts w:ascii="Calibri" w:eastAsia="Calibri" w:hAnsi="Calibri" w:cs="Calibri"/>
-          <w:b/>
-          <w:color w:val="000000"/>
-          <w:sz w:val="26"/>
-          <w:szCs w:val="26"/>
-        </w:rPr>
-        <w:t>Stages</w:t>
-      </w:r>
-      <w:proofErr w:type="spellEnd"/>
+        <w:t>Screenshots of Development Stages</w:t>
+      </w:r>
     </w:p>
     <w:p>
       <w:pPr>
@@ -3204,7 +2482,6 @@
         </w:rPr>
         <w:t xml:space="preserve">Screenshot of all completed tasks in the "Done" lane, indicating the successful completion of all </w:t>
       </w:r>
-      <w:proofErr w:type="gramStart"/>
       <w:r>
         <w:rPr>
           <w:rFonts w:ascii="Calibri" w:eastAsia="Calibri" w:hAnsi="Calibri" w:cs="Calibri"/>
@@ -3212,7 +2489,6 @@
         </w:rPr>
         <w:t>task</w:t>
       </w:r>
-      <w:proofErr w:type="gramEnd"/>
       <w:r>
         <w:rPr>
           <w:rFonts w:ascii="Calibri" w:eastAsia="Calibri" w:hAnsi="Calibri" w:cs="Calibri"/>
@@ -3384,70 +2660,14 @@
           <w:lang w:val="es-ES"/>
         </w:rPr>
       </w:pPr>
-      <w:proofErr w:type="spellStart"/>
       <w:r>
         <w:rPr>
           <w:b/>
           <w:bCs/>
           <w:lang w:val="es-ES"/>
         </w:rPr>
-        <w:t>Modify</w:t>
-      </w:r>
-      <w:proofErr w:type="spellEnd"/>
-      <w:r>
-        <w:rPr>
-          <w:b/>
-          <w:bCs/>
-          <w:lang w:val="es-ES"/>
-        </w:rPr>
-        <w:t xml:space="preserve"> </w:t>
-      </w:r>
-      <w:proofErr w:type="spellStart"/>
-      <w:r>
-        <w:rPr>
-          <w:b/>
-          <w:bCs/>
-          <w:lang w:val="es-ES"/>
-        </w:rPr>
-        <w:t>the</w:t>
-      </w:r>
-      <w:proofErr w:type="spellEnd"/>
-      <w:r>
-        <w:rPr>
-          <w:b/>
-          <w:bCs/>
-          <w:lang w:val="es-ES"/>
-        </w:rPr>
-        <w:t xml:space="preserve"> Anonymous </w:t>
-      </w:r>
-      <w:proofErr w:type="spellStart"/>
-      <w:r>
-        <w:rPr>
-          <w:b/>
-          <w:bCs/>
-          <w:lang w:val="es-ES"/>
-        </w:rPr>
-        <w:t>Menu</w:t>
-      </w:r>
-      <w:proofErr w:type="spellEnd"/>
-      <w:r>
-        <w:rPr>
-          <w:b/>
-          <w:bCs/>
-          <w:lang w:val="es-ES"/>
-        </w:rPr>
-        <w:t xml:space="preserve">: 0.5 </w:t>
-      </w:r>
-      <w:proofErr w:type="spellStart"/>
-      <w:r>
-        <w:rPr>
-          <w:b/>
-          <w:bCs/>
-          <w:lang w:val="es-ES"/>
-        </w:rPr>
-        <w:t>hours</w:t>
-      </w:r>
-      <w:proofErr w:type="spellEnd"/>
+        <w:t>Modify the Anonymous Menu: 0.5 hours</w:t>
+      </w:r>
     </w:p>
     <w:p>
       <w:pPr>
@@ -3482,70 +2702,14 @@
           <w:lang w:val="es-ES"/>
         </w:rPr>
       </w:pPr>
-      <w:proofErr w:type="spellStart"/>
       <w:r>
         <w:rPr>
           <w:b/>
           <w:bCs/>
           <w:lang w:val="es-ES"/>
         </w:rPr>
-        <w:t>Planning</w:t>
-      </w:r>
-      <w:proofErr w:type="spellEnd"/>
-      <w:r>
-        <w:rPr>
-          <w:b/>
-          <w:bCs/>
-          <w:lang w:val="es-ES"/>
-        </w:rPr>
-        <w:t xml:space="preserve"> and </w:t>
-      </w:r>
-      <w:proofErr w:type="spellStart"/>
-      <w:r>
-        <w:rPr>
-          <w:b/>
-          <w:bCs/>
-          <w:lang w:val="es-ES"/>
-        </w:rPr>
-        <w:t>Progress</w:t>
-      </w:r>
-      <w:proofErr w:type="spellEnd"/>
-      <w:r>
-        <w:rPr>
-          <w:b/>
-          <w:bCs/>
-          <w:lang w:val="es-ES"/>
-        </w:rPr>
-        <w:t xml:space="preserve"> </w:t>
-      </w:r>
-      <w:proofErr w:type="spellStart"/>
-      <w:r>
-        <w:rPr>
-          <w:b/>
-          <w:bCs/>
-          <w:lang w:val="es-ES"/>
-        </w:rPr>
-        <w:t>Report</w:t>
-      </w:r>
-      <w:proofErr w:type="spellEnd"/>
-      <w:r>
-        <w:rPr>
-          <w:b/>
-          <w:bCs/>
-          <w:lang w:val="es-ES"/>
-        </w:rPr>
-        <w:t xml:space="preserve">: 2 </w:t>
-      </w:r>
-      <w:proofErr w:type="spellStart"/>
-      <w:r>
-        <w:rPr>
-          <w:b/>
-          <w:bCs/>
-          <w:lang w:val="es-ES"/>
-        </w:rPr>
-        <w:t>hours</w:t>
-      </w:r>
-      <w:proofErr w:type="spellEnd"/>
+        <w:t>Planning and Progress Report: 2 hours</w:t>
+      </w:r>
     </w:p>
     <w:p>
       <w:pPr>
@@ -3565,54 +2729,8 @@
           <w:bCs/>
           <w:lang w:val="es-ES"/>
         </w:rPr>
-        <w:t xml:space="preserve">Set Up </w:t>
-      </w:r>
-      <w:proofErr w:type="spellStart"/>
-      <w:r>
-        <w:rPr>
-          <w:b/>
-          <w:bCs/>
-          <w:lang w:val="es-ES"/>
-        </w:rPr>
-        <w:t>the</w:t>
-      </w:r>
-      <w:proofErr w:type="spellEnd"/>
-      <w:r>
-        <w:rPr>
-          <w:b/>
-          <w:bCs/>
-          <w:lang w:val="es-ES"/>
-        </w:rPr>
-        <w:t xml:space="preserve"> </w:t>
-      </w:r>
-      <w:proofErr w:type="spellStart"/>
-      <w:r>
-        <w:rPr>
-          <w:b/>
-          <w:bCs/>
-          <w:lang w:val="es-ES"/>
-        </w:rPr>
-        <w:t>Workspace</w:t>
-      </w:r>
-      <w:proofErr w:type="spellEnd"/>
-      <w:r>
-        <w:rPr>
-          <w:b/>
-          <w:bCs/>
-          <w:lang w:val="es-ES"/>
-        </w:rPr>
-        <w:t xml:space="preserve">: 3 </w:t>
-      </w:r>
-      <w:proofErr w:type="spellStart"/>
-      <w:r>
-        <w:rPr>
-          <w:b/>
-          <w:bCs/>
-          <w:lang w:val="es-ES"/>
-        </w:rPr>
-        <w:t>hours</w:t>
-      </w:r>
-      <w:proofErr w:type="spellEnd"/>
+        <w:t>Set Up the Workspace: 3 hours</w:t>
+      </w:r>
     </w:p>
     <w:p>
       <w:pPr>
@@ -3626,52 +2744,14 @@
           <w:lang w:val="es-ES"/>
         </w:rPr>
       </w:pPr>
-      <w:proofErr w:type="spellStart"/>
       <w:r>
         <w:rPr>
           <w:b/>
           <w:bCs/>
           <w:lang w:val="es-ES"/>
         </w:rPr>
-        <w:t>Attend</w:t>
-      </w:r>
-      <w:proofErr w:type="spellEnd"/>
-      <w:r>
-        <w:rPr>
-          <w:b/>
-          <w:bCs/>
-          <w:lang w:val="es-ES"/>
-        </w:rPr>
-        <w:t xml:space="preserve"> </w:t>
-      </w:r>
-      <w:proofErr w:type="spellStart"/>
-      <w:r>
-        <w:rPr>
-          <w:b/>
-          <w:bCs/>
-          <w:lang w:val="es-ES"/>
-        </w:rPr>
-        <w:t>Classes</w:t>
-      </w:r>
-      <w:proofErr w:type="spellEnd"/>
-      <w:r>
-        <w:rPr>
-          <w:b/>
-          <w:bCs/>
-          <w:lang w:val="es-ES"/>
-        </w:rPr>
-        <w:t xml:space="preserve">: 12 </w:t>
-      </w:r>
-      <w:proofErr w:type="spellStart"/>
-      <w:r>
-        <w:rPr>
-          <w:b/>
-          <w:bCs/>
-          <w:lang w:val="es-ES"/>
-        </w:rPr>
-        <w:t>hours</w:t>
-      </w:r>
-      <w:proofErr w:type="spellEnd"/>
+        <w:t>Attend Classes: 12 hours</w:t>
+      </w:r>
     </w:p>
     <w:p>
       <w:pPr>
@@ -3729,25 +2809,7 @@
           <w:bCs/>
           <w:lang w:val="en-GB"/>
         </w:rPr>
-        <w:t xml:space="preserve">Total Estimated Hours for Nicolás Gómez </w:t>
-      </w:r>
-      <w:proofErr w:type="spellStart"/>
-      <w:r>
-        <w:rPr>
-          <w:b/>
-          <w:bCs/>
-          <w:lang w:val="en-GB"/>
-        </w:rPr>
-        <w:t>Claraco</w:t>
-      </w:r>
-      <w:proofErr w:type="spellEnd"/>
-      <w:r>
-        <w:rPr>
-          <w:b/>
-          <w:bCs/>
-          <w:lang w:val="en-GB"/>
-        </w:rPr>
-        <w:t>:</w:t>
+        <w:t>Total Estimated Hours for Nicolás Gómez Claraco:</w:t>
       </w:r>
       <w:r>
         <w:rPr>
@@ -3762,7 +2824,7 @@
     <w:p>
       <w:pPr>
         <w:rPr>
-          <w:lang w:val="es-ES"/>
+          <w:lang w:val="en-GB"/>
         </w:rPr>
       </w:pPr>
     </w:p>
@@ -3787,25 +2849,7 @@
           <w:lang w:val="en-GB"/>
         </w:rPr>
         <w:br/>
-        <w:t xml:space="preserve">Developer (Nicolás Gómez </w:t>
-      </w:r>
-      <w:proofErr w:type="spellStart"/>
-      <w:r>
-        <w:rPr>
-          <w:b/>
-          <w:bCs/>
-          <w:lang w:val="en-GB"/>
-        </w:rPr>
-        <w:t>Claraco</w:t>
-      </w:r>
-      <w:proofErr w:type="spellEnd"/>
-      <w:r>
-        <w:rPr>
-          <w:b/>
-          <w:bCs/>
-          <w:lang w:val="en-GB"/>
-        </w:rPr>
-        <w:t>): €20/hour</w:t>
+        <w:t>Developer (Nicolás Gómez Claraco): €20/hour</w:t>
       </w:r>
       <w:r>
         <w:rPr>
@@ -3844,82 +2888,36 @@
     <w:p>
       <w:pPr>
         <w:rPr>
+          <w:lang w:val="en-GB"/>
+        </w:rPr>
+      </w:pPr>
+      <w:r>
+        <w:rPr>
+          <w:lang w:val="en-GB"/>
+        </w:rPr>
+        <w:t>The amortization has been calculated using the linear method over a period of three years. Since all software used in this project is free, the annual amortization cost for infrastructure is €0.00.</w:t>
+      </w:r>
+    </w:p>
+    <w:p>
+      <w:pPr>
+        <w:rPr>
+          <w:lang w:val="en-GB"/>
+        </w:rPr>
+      </w:pPr>
+    </w:p>
+    <w:p>
+      <w:pPr>
+        <w:rPr>
           <w:lang w:val="es-ES"/>
         </w:rPr>
       </w:pPr>
-      <w:r>
-        <w:rPr>
-          <w:lang w:val="en-GB"/>
-        </w:rPr>
-        <w:t>The amortization has been calculated using the linear method over a period of three years. Since all software used in this project is free, the annual amortization cost for infrastructure is €0.00.</w:t>
-      </w:r>
-    </w:p>
-    <w:p>
-      <w:pPr>
-        <w:rPr>
-          <w:lang w:val="en-GB"/>
-        </w:rPr>
-      </w:pPr>
-    </w:p>
-    <w:p>
-      <w:pPr>
-        <w:rPr>
-          <w:lang w:val="es-ES"/>
-        </w:rPr>
-      </w:pPr>
-      <w:proofErr w:type="gramStart"/>
       <w:r>
         <w:rPr>
           <w:b/>
           <w:bCs/>
           <w:lang w:val="es-ES"/>
         </w:rPr>
-        <w:t>Total</w:t>
-      </w:r>
-      <w:proofErr w:type="gramEnd"/>
-      <w:r>
-        <w:rPr>
-          <w:b/>
-          <w:bCs/>
-          <w:lang w:val="es-ES"/>
-        </w:rPr>
-        <w:t xml:space="preserve"> </w:t>
-      </w:r>
-      <w:proofErr w:type="spellStart"/>
-      <w:r>
-        <w:rPr>
-          <w:b/>
-          <w:bCs/>
-          <w:lang w:val="es-ES"/>
-        </w:rPr>
-        <w:t>Estimated</w:t>
-      </w:r>
-      <w:proofErr w:type="spellEnd"/>
-      <w:r>
-        <w:rPr>
-          <w:b/>
-          <w:bCs/>
-          <w:lang w:val="es-ES"/>
-        </w:rPr>
-        <w:t xml:space="preserve"> </w:t>
-      </w:r>
-      <w:proofErr w:type="spellStart"/>
-      <w:r>
-        <w:rPr>
-          <w:b/>
-          <w:bCs/>
-          <w:lang w:val="es-ES"/>
-        </w:rPr>
-        <w:t>Cost</w:t>
-      </w:r>
-      <w:proofErr w:type="spellEnd"/>
-      <w:r>
-        <w:rPr>
-          <w:b/>
-          <w:bCs/>
-          <w:lang w:val="es-ES"/>
-        </w:rPr>
-        <w:t>:</w:t>
+        <w:t>Total Estimated Cost:</w:t>
       </w:r>
     </w:p>
     <w:p>
@@ -3932,23 +2930,13 @@
           <w:lang w:val="es-ES"/>
         </w:rPr>
       </w:pPr>
-      <w:proofErr w:type="spellStart"/>
       <w:r>
         <w:rPr>
           <w:b/>
           <w:bCs/>
           <w:lang w:val="es-ES"/>
         </w:rPr>
-        <w:t>Developer</w:t>
-      </w:r>
-      <w:proofErr w:type="spellEnd"/>
-      <w:r>
-        <w:rPr>
-          <w:b/>
-          <w:bCs/>
-          <w:lang w:val="es-ES"/>
-        </w:rPr>
-        <w:t>: €</w:t>
+        <w:t>Developer: €</w:t>
       </w:r>
       <w:r>
         <w:rPr>
@@ -3969,23 +2957,13 @@
           <w:lang w:val="es-ES"/>
         </w:rPr>
       </w:pPr>
-      <w:proofErr w:type="spellStart"/>
       <w:r>
         <w:rPr>
           <w:b/>
           <w:bCs/>
           <w:lang w:val="es-ES"/>
         </w:rPr>
-        <w:t>Amortization</w:t>
-      </w:r>
-      <w:proofErr w:type="spellEnd"/>
-      <w:r>
-        <w:rPr>
-          <w:b/>
-          <w:bCs/>
-          <w:lang w:val="es-ES"/>
-        </w:rPr>
-        <w:t>: €0.00</w:t>
+        <w:t>Amortization: €0.00</w:t>
       </w:r>
     </w:p>
     <w:p>
@@ -3998,56 +2976,28 @@
           <w:lang w:val="es-ES"/>
         </w:rPr>
       </w:pPr>
-      <w:proofErr w:type="gramStart"/>
       <w:r>
         <w:rPr>
           <w:b/>
           <w:bCs/>
           <w:lang w:val="es-ES"/>
         </w:rPr>
-        <w:t>Total</w:t>
-      </w:r>
-      <w:proofErr w:type="gramEnd"/>
+        <w:t>Total Estimated: €</w:t>
+      </w:r>
+      <w:r>
+        <w:rPr>
+          <w:b/>
+          <w:bCs/>
+          <w:lang w:val="en-GB"/>
+        </w:rPr>
+        <w:t>440</w:t>
+      </w:r>
       <w:r>
         <w:rPr>
           <w:b/>
           <w:bCs/>
           <w:lang w:val="es-ES"/>
         </w:rPr>
-        <w:t xml:space="preserve"> </w:t>
-      </w:r>
-      <w:proofErr w:type="spellStart"/>
-      <w:r>
-        <w:rPr>
-          <w:b/>
-          <w:bCs/>
-          <w:lang w:val="es-ES"/>
-        </w:rPr>
-        <w:t>Estimated</w:t>
-      </w:r>
-      <w:proofErr w:type="spellEnd"/>
-      <w:r>
-        <w:rPr>
-          <w:b/>
-          <w:bCs/>
-          <w:lang w:val="es-ES"/>
-        </w:rPr>
-        <w:t>: €</w:t>
-      </w:r>
-      <w:r>
-        <w:rPr>
-          <w:b/>
-          <w:bCs/>
-          <w:lang w:val="en-GB"/>
-        </w:rPr>
-        <w:t>440</w:t>
-      </w:r>
-      <w:r>
-        <w:rPr>
-          <w:b/>
-          <w:bCs/>
-          <w:lang w:val="es-ES"/>
-        </w:rPr>
         <w:t>.00</w:t>
       </w:r>
     </w:p>
@@ -4071,34 +3021,14 @@
           <w:szCs w:val="34"/>
         </w:rPr>
       </w:pPr>
-      <w:proofErr w:type="spellStart"/>
       <w:r>
         <w:rPr>
           <w:b/>
           <w:sz w:val="34"/>
           <w:szCs w:val="34"/>
         </w:rPr>
-        <w:t>Progress</w:t>
-      </w:r>
-      <w:proofErr w:type="spellEnd"/>
-      <w:r>
-        <w:rPr>
-          <w:b/>
-          <w:sz w:val="34"/>
-          <w:szCs w:val="34"/>
-        </w:rPr>
-        <w:t xml:space="preserve"> </w:t>
-      </w:r>
-      <w:proofErr w:type="spellStart"/>
-      <w:r>
-        <w:rPr>
-          <w:b/>
-          <w:sz w:val="34"/>
-          <w:szCs w:val="34"/>
-        </w:rPr>
-        <w:t>Chapter</w:t>
-      </w:r>
-      <w:proofErr w:type="spellEnd"/>
+        <w:t>Progress Chapter</w:t>
+      </w:r>
     </w:p>
     <w:p>
       <w:pPr>
@@ -4115,7 +3045,6 @@
       </w:pPr>
       <w:bookmarkStart w:id="35" w:name="_djeb7dc3rlzd" w:colFirst="0" w:colLast="0"/>
       <w:bookmarkEnd w:id="35"/>
-      <w:proofErr w:type="spellStart"/>
       <w:r>
         <w:rPr>
           <w:b/>
@@ -4123,29 +3052,8 @@
           <w:sz w:val="26"/>
           <w:szCs w:val="26"/>
         </w:rPr>
-        <w:t>Progress</w:t>
-      </w:r>
-      <w:proofErr w:type="spellEnd"/>
-      <w:r>
-        <w:rPr>
-          <w:b/>
-          <w:color w:val="000000"/>
-          <w:sz w:val="26"/>
-          <w:szCs w:val="26"/>
-        </w:rPr>
-        <w:t xml:space="preserve"> </w:t>
-      </w:r>
-      <w:proofErr w:type="spellStart"/>
-      <w:r>
-        <w:rPr>
-          <w:b/>
-          <w:color w:val="000000"/>
-          <w:sz w:val="26"/>
-          <w:szCs w:val="26"/>
-        </w:rPr>
-        <w:t>Records</w:t>
-      </w:r>
-      <w:proofErr w:type="spellEnd"/>
+        <w:t>Progress Records</w:t>
+      </w:r>
     </w:p>
     <w:tbl>
       <w:tblPr>
@@ -4204,7 +3112,6 @@
                 <w:szCs w:val="26"/>
               </w:rPr>
             </w:pPr>
-            <w:proofErr w:type="spellStart"/>
             <w:r>
               <w:rPr>
                 <w:b/>
@@ -4212,29 +3119,8 @@
                 <w:sz w:val="22"/>
                 <w:szCs w:val="22"/>
               </w:rPr>
-              <w:t>Team</w:t>
+              <w:t>Team Member</w:t>
             </w:r>
-            <w:proofErr w:type="spellEnd"/>
-            <w:r>
-              <w:rPr>
-                <w:b/>
-                <w:color w:val="000000"/>
-                <w:sz w:val="22"/>
-                <w:szCs w:val="22"/>
-              </w:rPr>
-              <w:t xml:space="preserve"> </w:t>
-            </w:r>
-            <w:proofErr w:type="spellStart"/>
-            <w:r>
-              <w:rPr>
-                <w:b/>
-                <w:color w:val="000000"/>
-                <w:sz w:val="22"/>
-                <w:szCs w:val="22"/>
-              </w:rPr>
-              <w:t>Member</w:t>
-            </w:r>
-            <w:proofErr w:type="spellEnd"/>
           </w:p>
         </w:tc>
         <w:tc>
@@ -4275,19 +3161,8 @@
                 <w:sz w:val="26"/>
                 <w:szCs w:val="26"/>
               </w:rPr>
-              <w:t xml:space="preserve">Performance </w:t>
+              <w:t>Performance Indicators</w:t>
             </w:r>
-            <w:proofErr w:type="spellStart"/>
-            <w:r>
-              <w:rPr>
-                <w:b/>
-                <w:color w:val="000000"/>
-                <w:sz w:val="26"/>
-                <w:szCs w:val="26"/>
-              </w:rPr>
-              <w:t>Indicators</w:t>
-            </w:r>
-            <w:proofErr w:type="spellEnd"/>
           </w:p>
         </w:tc>
         <w:tc>
@@ -4321,7 +3196,6 @@
                 <w:szCs w:val="26"/>
               </w:rPr>
             </w:pPr>
-            <w:proofErr w:type="spellStart"/>
             <w:r>
               <w:rPr>
                 <w:b/>
@@ -4331,7 +3205,6 @@
               </w:rPr>
               <w:t>Value</w:t>
             </w:r>
-            <w:proofErr w:type="spellEnd"/>
           </w:p>
         </w:tc>
         <w:tc>
@@ -4365,7 +3238,6 @@
                 <w:szCs w:val="26"/>
               </w:rPr>
             </w:pPr>
-            <w:proofErr w:type="spellStart"/>
             <w:r>
               <w:rPr>
                 <w:b/>
@@ -4375,7 +3247,6 @@
               </w:rPr>
               <w:t>Description</w:t>
             </w:r>
-            <w:proofErr w:type="spellEnd"/>
           </w:p>
         </w:tc>
       </w:tr>
@@ -4462,34 +3333,14 @@
                 <w:szCs w:val="22"/>
               </w:rPr>
             </w:pPr>
-            <w:proofErr w:type="spellStart"/>
             <w:r>
               <w:rPr>
                 <w:color w:val="000000"/>
                 <w:sz w:val="22"/>
                 <w:szCs w:val="22"/>
               </w:rPr>
-              <w:t>Task</w:t>
+              <w:t>Task Completion</w:t>
             </w:r>
-            <w:proofErr w:type="spellEnd"/>
-            <w:r>
-              <w:rPr>
-                <w:color w:val="000000"/>
-                <w:sz w:val="22"/>
-                <w:szCs w:val="22"/>
-              </w:rPr>
-              <w:t xml:space="preserve"> </w:t>
-            </w:r>
-            <w:proofErr w:type="spellStart"/>
-            <w:r>
-              <w:rPr>
-                <w:color w:val="000000"/>
-                <w:sz w:val="22"/>
-                <w:szCs w:val="22"/>
-              </w:rPr>
-              <w:t>Completion</w:t>
-            </w:r>
-            <w:proofErr w:type="spellEnd"/>
           </w:p>
         </w:tc>
         <w:tc>
@@ -4672,7 +3523,6 @@
       </w:pPr>
       <w:bookmarkStart w:id="40" w:name="_p5x4xkm03wvs" w:colFirst="0" w:colLast="0"/>
       <w:bookmarkEnd w:id="40"/>
-      <w:proofErr w:type="spellStart"/>
       <w:r>
         <w:rPr>
           <w:b/>
@@ -4680,29 +3530,8 @@
           <w:sz w:val="26"/>
           <w:szCs w:val="26"/>
         </w:rPr>
-        <w:t>Cost</w:t>
-      </w:r>
-      <w:proofErr w:type="spellEnd"/>
-      <w:r>
-        <w:rPr>
-          <w:b/>
-          <w:color w:val="000000"/>
-          <w:sz w:val="26"/>
-          <w:szCs w:val="26"/>
-        </w:rPr>
-        <w:t xml:space="preserve"> </w:t>
-      </w:r>
-      <w:proofErr w:type="spellStart"/>
-      <w:r>
-        <w:rPr>
-          <w:b/>
-          <w:color w:val="000000"/>
-          <w:sz w:val="26"/>
-          <w:szCs w:val="26"/>
-        </w:rPr>
-        <w:t>Comparison</w:t>
-      </w:r>
-      <w:proofErr w:type="spellEnd"/>
+        <w:t>Cost Comparison</w:t>
+      </w:r>
     </w:p>
     <w:p/>
     <w:tbl>
@@ -4761,7 +3590,6 @@
                 <w:szCs w:val="26"/>
               </w:rPr>
             </w:pPr>
-            <w:proofErr w:type="spellStart"/>
             <w:r>
               <w:rPr>
                 <w:b/>
@@ -4769,29 +3597,8 @@
                 <w:sz w:val="22"/>
                 <w:szCs w:val="22"/>
               </w:rPr>
-              <w:t>Cost</w:t>
+              <w:t>Cost Component</w:t>
             </w:r>
-            <w:proofErr w:type="spellEnd"/>
-            <w:r>
-              <w:rPr>
-                <w:b/>
-                <w:color w:val="000000"/>
-                <w:sz w:val="22"/>
-                <w:szCs w:val="22"/>
-              </w:rPr>
-              <w:t xml:space="preserve"> </w:t>
-            </w:r>
-            <w:proofErr w:type="spellStart"/>
-            <w:r>
-              <w:rPr>
-                <w:b/>
-                <w:color w:val="000000"/>
-                <w:sz w:val="22"/>
-                <w:szCs w:val="22"/>
-              </w:rPr>
-              <w:t>Component</w:t>
-            </w:r>
-            <w:proofErr w:type="spellEnd"/>
           </w:p>
         </w:tc>
         <w:tc>
@@ -4825,7 +3632,6 @@
                 <w:szCs w:val="26"/>
               </w:rPr>
             </w:pPr>
-            <w:proofErr w:type="spellStart"/>
             <w:r>
               <w:rPr>
                 <w:b/>
@@ -4833,29 +3639,8 @@
                 <w:sz w:val="26"/>
                 <w:szCs w:val="26"/>
               </w:rPr>
-              <w:t>Estimated</w:t>
+              <w:t>Estimated Cost</w:t>
             </w:r>
-            <w:proofErr w:type="spellEnd"/>
-            <w:r>
-              <w:rPr>
-                <w:b/>
-                <w:color w:val="000000"/>
-                <w:sz w:val="26"/>
-                <w:szCs w:val="26"/>
-              </w:rPr>
-              <w:t xml:space="preserve"> </w:t>
-            </w:r>
-            <w:proofErr w:type="spellStart"/>
-            <w:r>
-              <w:rPr>
-                <w:b/>
-                <w:color w:val="000000"/>
-                <w:sz w:val="26"/>
-                <w:szCs w:val="26"/>
-              </w:rPr>
-              <w:t>Cost</w:t>
-            </w:r>
-            <w:proofErr w:type="spellEnd"/>
           </w:p>
         </w:tc>
         <w:tc>
@@ -4896,19 +3681,8 @@
                 <w:sz w:val="26"/>
                 <w:szCs w:val="26"/>
               </w:rPr>
-              <w:t xml:space="preserve">Real </w:t>
+              <w:t>Real Cost</w:t>
             </w:r>
-            <w:proofErr w:type="spellStart"/>
-            <w:r>
-              <w:rPr>
-                <w:b/>
-                <w:color w:val="000000"/>
-                <w:sz w:val="26"/>
-                <w:szCs w:val="26"/>
-              </w:rPr>
-              <w:t>Cost</w:t>
-            </w:r>
-            <w:proofErr w:type="spellEnd"/>
           </w:p>
         </w:tc>
       </w:tr>
@@ -4946,7 +3720,6 @@
                 <w:szCs w:val="22"/>
               </w:rPr>
             </w:pPr>
-            <w:proofErr w:type="spellStart"/>
             <w:r>
               <w:rPr>
                 <w:b/>
@@ -4954,17 +3727,7 @@
                 <w:sz w:val="22"/>
                 <w:szCs w:val="22"/>
               </w:rPr>
-              <w:t>Developer</w:t>
-            </w:r>
-            <w:proofErr w:type="spellEnd"/>
-            <w:r>
-              <w:rPr>
-                <w:b/>
-                <w:color w:val="000000"/>
-                <w:sz w:val="22"/>
-                <w:szCs w:val="22"/>
-              </w:rPr>
-              <w:t xml:space="preserve"> </w:t>
+              <w:t xml:space="preserve">Developer </w:t>
             </w:r>
           </w:p>
         </w:tc>
@@ -5119,7 +3882,6 @@
                 <w:szCs w:val="22"/>
               </w:rPr>
             </w:pPr>
-            <w:proofErr w:type="spellStart"/>
             <w:r>
               <w:rPr>
                 <w:b/>
@@ -5129,7 +3891,6 @@
               </w:rPr>
               <w:t>Amortization</w:t>
             </w:r>
-            <w:proofErr w:type="spellEnd"/>
           </w:p>
         </w:tc>
         <w:tc>
@@ -5247,7 +4008,6 @@
                 <w:szCs w:val="22"/>
               </w:rPr>
             </w:pPr>
-            <w:proofErr w:type="gramStart"/>
             <w:r>
               <w:rPr>
                 <w:b/>
@@ -5255,29 +4015,8 @@
                 <w:sz w:val="22"/>
                 <w:szCs w:val="22"/>
               </w:rPr>
-              <w:t>Total</w:t>
+              <w:t>Total Cost</w:t>
             </w:r>
-            <w:proofErr w:type="gramEnd"/>
-            <w:r>
-              <w:rPr>
-                <w:b/>
-                <w:color w:val="000000"/>
-                <w:sz w:val="22"/>
-                <w:szCs w:val="22"/>
-              </w:rPr>
-              <w:t xml:space="preserve"> </w:t>
-            </w:r>
-            <w:proofErr w:type="spellStart"/>
-            <w:r>
-              <w:rPr>
-                <w:b/>
-                <w:color w:val="000000"/>
-                <w:sz w:val="22"/>
-                <w:szCs w:val="22"/>
-              </w:rPr>
-              <w:t>Cost</w:t>
-            </w:r>
-            <w:proofErr w:type="spellEnd"/>
           </w:p>
         </w:tc>
         <w:tc>
@@ -5440,27 +4179,7 @@
           <w:szCs w:val="22"/>
           <w:lang w:val="en-GB"/>
         </w:rPr>
-        <w:t xml:space="preserve"> higher than the estimated costs, showing </w:t>
-      </w:r>
-      <w:proofErr w:type="gramStart"/>
-      <w:r>
-        <w:rPr>
-          <w:color w:val="000000"/>
-          <w:sz w:val="22"/>
-          <w:szCs w:val="22"/>
-          <w:lang w:val="en-GB"/>
-        </w:rPr>
-        <w:t>a</w:t>
-      </w:r>
-      <w:proofErr w:type="gramEnd"/>
-      <w:r>
-        <w:rPr>
-          <w:color w:val="000000"/>
-          <w:sz w:val="22"/>
-          <w:szCs w:val="22"/>
-          <w:lang w:val="en-GB"/>
-        </w:rPr>
-        <w:t xml:space="preserve"> overrun compared to the initial budget.</w:t>
+        <w:t xml:space="preserve"> higher than the estimated costs, showing a overrun compared to the initial budget.</w:t>
       </w:r>
     </w:p>
     <w:p>
@@ -5528,21 +4247,7 @@
         <w:rPr>
           <w:lang w:val="en-GB"/>
         </w:rPr>
-        <w:t xml:space="preserve">The </w:t>
-      </w:r>
-      <w:proofErr w:type="spellStart"/>
-      <w:r>
-        <w:rPr>
-          <w:lang w:val="en-GB"/>
-        </w:rPr>
-        <w:t>AirNav</w:t>
-      </w:r>
-      <w:proofErr w:type="spellEnd"/>
-      <w:r>
-        <w:rPr>
-          <w:lang w:val="en-GB"/>
-        </w:rPr>
-        <w:t>-Logistics project is progressing smoothly, with all tasks completed within budget and timeframe. The modifications have improved UI coherence, and documentation is aligned with project expectations. However, for the next deliverable, it is recommended to increase the initial budget to avoid a similar overrun as experienced in this delivery.</w:t>
+        <w:t>The AirNav-Logistics project is progressing smoothly, with all tasks completed within budget and timeframe. The modifications have improved UI coherence, and documentation is aligned with project expectations. However, for the next deliverable, it is recommended to increase the initial budget to avoid a similar overrun as experienced in this delivery.</w:t>
       </w:r>
     </w:p>
     <w:p>
@@ -5601,7 +4306,6 @@
       </w:pPr>
       <w:bookmarkStart w:id="44" w:name="_nhutyrlq1fv5" w:colFirst="0" w:colLast="0"/>
       <w:bookmarkEnd w:id="44"/>
-      <w:proofErr w:type="spellStart"/>
       <w:r>
         <w:rPr>
           <w:b/>
@@ -5610,27 +4314,13 @@
         </w:rPr>
         <w:t>Bibliography</w:t>
       </w:r>
-      <w:proofErr w:type="spellEnd"/>
     </w:p>
     <w:p>
       <w:pPr>
         <w:spacing w:before="240" w:after="240"/>
       </w:pPr>
-      <w:proofErr w:type="spellStart"/>
-      <w:r>
-        <w:t>Intentionally</w:t>
-      </w:r>
-      <w:proofErr w:type="spellEnd"/>
-      <w:r>
-        <w:t xml:space="preserve"> </w:t>
-      </w:r>
-      <w:proofErr w:type="spellStart"/>
-      <w:r>
-        <w:t>blank</w:t>
-      </w:r>
-      <w:proofErr w:type="spellEnd"/>
-      <w:r>
-        <w:t>.</w:t>
+      <w:r>
+        <w:t>Intentionally blank.</w:t>
       </w:r>
     </w:p>
     <w:sectPr>

</xml_diff>